<commit_message>
something wrong about loading list
</commit_message>
<xml_diff>
--- a/How To Run Psiturk On AWS.docx
+++ b/How To Run Psiturk On AWS.docx
@@ -1146,63 +1146,72 @@
         </w:rPr>
         <w:t>了。上面的</w:t>
       </w:r>
+      <w:r>
+        <w:rPr>
+          <w:rFonts w:ascii="Arial" w:eastAsia="Times New Roman" w:hAnsi="Arial" w:cs="Arial"/>
+          <w:color w:val="222222"/>
+          <w:sz w:val="19"/>
+          <w:szCs w:val="19"/>
+        </w:rPr>
+        <w:t xml:space="preserve">screen -S </w:t>
+      </w:r>
+      <w:proofErr w:type="spellStart"/>
+      <w:r>
+        <w:rPr>
+          <w:rFonts w:ascii="Arial" w:eastAsia="Times New Roman" w:hAnsi="Arial" w:cs="Arial"/>
+          <w:color w:val="222222"/>
+          <w:sz w:val="19"/>
+          <w:szCs w:val="19"/>
+        </w:rPr>
+        <w:t>psiturk</w:t>
+      </w:r>
+      <w:proofErr w:type="spellEnd"/>
+      <w:r>
+        <w:rPr>
+          <w:rFonts w:ascii="Microsoft YaHei" w:eastAsia="Microsoft YaHei" w:hAnsi="Microsoft YaHei" w:cs="Microsoft YaHei" w:hint="eastAsia"/>
+          <w:color w:val="222222"/>
+          <w:sz w:val="19"/>
+          <w:szCs w:val="19"/>
+        </w:rPr>
+        <w:t>是说在</w:t>
+      </w:r>
+      <w:r>
+        <w:rPr>
+          <w:rFonts w:ascii="Arial" w:eastAsia="Times New Roman" w:hAnsi="Arial" w:cs="Arial"/>
+          <w:color w:val="222222"/>
+          <w:sz w:val="19"/>
+          <w:szCs w:val="19"/>
+        </w:rPr>
+        <w:t>terminal</w:t>
+      </w:r>
+      <w:r>
+        <w:rPr>
+          <w:rFonts w:ascii="Microsoft YaHei" w:eastAsia="Microsoft YaHei" w:hAnsi="Microsoft YaHei" w:cs="Microsoft YaHei" w:hint="eastAsia"/>
+          <w:color w:val="222222"/>
+          <w:sz w:val="19"/>
+          <w:szCs w:val="19"/>
+        </w:rPr>
+        <w:t>里面再开启</w:t>
+      </w:r>
       <w:proofErr w:type="gramStart"/>
       <w:r>
         <w:rPr>
-          <w:rFonts w:ascii="Arial" w:eastAsia="Times New Roman" w:hAnsi="Arial" w:cs="Arial"/>
-          <w:color w:val="222222"/>
-          <w:sz w:val="19"/>
-          <w:szCs w:val="19"/>
-        </w:rPr>
-        <w:t>screen</w:t>
+          <w:rFonts w:ascii="Microsoft YaHei" w:eastAsia="Microsoft YaHei" w:hAnsi="Microsoft YaHei" w:cs="Microsoft YaHei" w:hint="eastAsia"/>
+          <w:color w:val="222222"/>
+          <w:sz w:val="19"/>
+          <w:szCs w:val="19"/>
+        </w:rPr>
+        <w:t>一</w:t>
       </w:r>
       <w:proofErr w:type="gramEnd"/>
       <w:r>
         <w:rPr>
-          <w:rFonts w:ascii="Arial" w:eastAsia="Times New Roman" w:hAnsi="Arial" w:cs="Arial"/>
-          <w:color w:val="222222"/>
-          <w:sz w:val="19"/>
-          <w:szCs w:val="19"/>
-        </w:rPr>
-        <w:t xml:space="preserve"> -S </w:t>
-      </w:r>
-      <w:proofErr w:type="spellStart"/>
-      <w:r>
-        <w:rPr>
-          <w:rFonts w:ascii="Arial" w:eastAsia="Times New Roman" w:hAnsi="Arial" w:cs="Arial"/>
-          <w:color w:val="222222"/>
-          <w:sz w:val="19"/>
-          <w:szCs w:val="19"/>
-        </w:rPr>
-        <w:t>psiturk</w:t>
-      </w:r>
-      <w:proofErr w:type="spellEnd"/>
-      <w:r>
-        <w:rPr>
-          <w:rFonts w:ascii="Microsoft YaHei" w:eastAsia="Microsoft YaHei" w:hAnsi="Microsoft YaHei" w:cs="Microsoft YaHei" w:hint="eastAsia"/>
-          <w:color w:val="222222"/>
-          <w:sz w:val="19"/>
-          <w:szCs w:val="19"/>
-        </w:rPr>
-        <w:t>是说在</w:t>
-      </w:r>
-      <w:r>
-        <w:rPr>
-          <w:rFonts w:ascii="Arial" w:eastAsia="Times New Roman" w:hAnsi="Arial" w:cs="Arial"/>
-          <w:color w:val="222222"/>
-          <w:sz w:val="19"/>
-          <w:szCs w:val="19"/>
-        </w:rPr>
-        <w:t>terminal</w:t>
-      </w:r>
-      <w:r>
-        <w:rPr>
-          <w:rFonts w:ascii="Microsoft YaHei" w:eastAsia="Microsoft YaHei" w:hAnsi="Microsoft YaHei" w:cs="Microsoft YaHei" w:hint="eastAsia"/>
-          <w:color w:val="222222"/>
-          <w:sz w:val="19"/>
-          <w:szCs w:val="19"/>
-        </w:rPr>
-        <w:t>里面再开启一个子</w:t>
+          <w:rFonts w:ascii="Microsoft YaHei" w:eastAsia="Microsoft YaHei" w:hAnsi="Microsoft YaHei" w:cs="Microsoft YaHei" w:hint="eastAsia"/>
+          <w:color w:val="222222"/>
+          <w:sz w:val="19"/>
+          <w:szCs w:val="19"/>
+        </w:rPr>
+        <w:t>个子</w:t>
       </w:r>
       <w:r>
         <w:rPr>
@@ -1469,7 +1478,22 @@
           <w:sz w:val="19"/>
           <w:szCs w:val="19"/>
         </w:rPr>
-        <w:t>screen -ls</w:t>
+        <w:t>screen</w:t>
+      </w:r>
+      <w:bookmarkStart w:id="0" w:name="_GoBack"/>
+      <w:bookmarkEnd w:id="0"/>
+      <w:r>
+        <w:rPr>
+          <w:rFonts w:ascii="Arial" w:eastAsia="Times New Roman" w:hAnsi="Arial" w:cs="Arial"/>
+          <w:b/>
+          <w:bCs/>
+          <w:i/>
+          <w:iCs/>
+          <w:color w:val="222222"/>
+          <w:sz w:val="19"/>
+          <w:szCs w:val="19"/>
+        </w:rPr>
+        <w:t xml:space="preserve"> -ls</w:t>
       </w:r>
       <w:r>
         <w:rPr>
@@ -1815,6 +1839,36 @@
         </w:rPr>
         <w:t>。在</w:t>
       </w:r>
+      <w:r>
+        <w:rPr>
+          <w:rFonts w:ascii="Arial" w:eastAsia="Times New Roman" w:hAnsi="Arial" w:cs="Arial"/>
+          <w:color w:val="222222"/>
+          <w:sz w:val="19"/>
+          <w:szCs w:val="19"/>
+          <w:shd w:val="clear" w:color="auto" w:fill="FFFFFF"/>
+        </w:rPr>
+        <w:t>terminal</w:t>
+      </w:r>
+      <w:r>
+        <w:rPr>
+          <w:rFonts w:ascii="Microsoft YaHei" w:eastAsia="Microsoft YaHei" w:hAnsi="Microsoft YaHei" w:cs="Microsoft YaHei" w:hint="eastAsia"/>
+          <w:color w:val="222222"/>
+          <w:sz w:val="19"/>
+          <w:szCs w:val="19"/>
+          <w:shd w:val="clear" w:color="auto" w:fill="FFFFFF"/>
+        </w:rPr>
+        <w:t>输入</w:t>
+      </w:r>
+      <w:r>
+        <w:rPr>
+          <w:rFonts w:ascii="Arial" w:eastAsia="Times New Roman" w:hAnsi="Arial" w:cs="Arial"/>
+          <w:color w:val="222222"/>
+          <w:sz w:val="19"/>
+          <w:szCs w:val="19"/>
+          <w:shd w:val="clear" w:color="auto" w:fill="FFFFFF"/>
+        </w:rPr>
+        <w:t xml:space="preserve">: </w:t>
+      </w:r>
       <w:proofErr w:type="gramStart"/>
       <w:r>
         <w:rPr>
@@ -1824,17 +1878,7 @@
           <w:szCs w:val="19"/>
           <w:shd w:val="clear" w:color="auto" w:fill="FFFFFF"/>
         </w:rPr>
-        <w:t>terminal</w:t>
-      </w:r>
-      <w:r>
-        <w:rPr>
-          <w:rFonts w:ascii="Microsoft YaHei" w:eastAsia="Microsoft YaHei" w:hAnsi="Microsoft YaHei" w:cs="Microsoft YaHei" w:hint="eastAsia"/>
-          <w:color w:val="222222"/>
-          <w:sz w:val="19"/>
-          <w:szCs w:val="19"/>
-          <w:shd w:val="clear" w:color="auto" w:fill="FFFFFF"/>
-        </w:rPr>
-        <w:t>输入</w:t>
+        <w:t>python</w:t>
       </w:r>
       <w:proofErr w:type="gramEnd"/>
       <w:r>
@@ -1845,7 +1889,7 @@
           <w:szCs w:val="19"/>
           <w:shd w:val="clear" w:color="auto" w:fill="FFFFFF"/>
         </w:rPr>
-        <w:t>: python multiple_hit.py</w:t>
+        <w:t xml:space="preserve"> multiple_hit.py</w:t>
       </w:r>
       <w:r>
         <w:rPr>
@@ -2134,9 +2178,11 @@
         <w:t>HIT</w:t>
       </w:r>
     </w:p>
+    <w:p/>
     <w:p>
-      <w:bookmarkStart w:id="0" w:name="_GoBack"/>
-      <w:bookmarkEnd w:id="0"/>
+      <w:r>
+        <w:t>https://github.com/amandasongmm/filesPublic.git</w:t>
+      </w:r>
     </w:p>
     <w:sectPr>
       <w:pgSz w:w="12240" w:h="15840"/>

</xml_diff>